<commit_message>
Added Celery-Flower and modified the report to reflect that.
</commit_message>
<xml_diff>
--- a/docs/src/Report_src.docx
+++ b/docs/src/Report_src.docx
@@ -4,6 +4,8 @@
   <w:body>
     <w:p>
       <w:pPr>
+        <w:pStyle w:val="Heading1"/>
+        <w:jc w:val="center"/>
         <w:rPr>
           <w:lang w:val="en-US"/>
         </w:rPr>
@@ -17,6 +19,8 @@
     </w:p>
     <w:p>
       <w:pPr>
+        <w:pStyle w:val="Heading1"/>
+        <w:jc w:val="center"/>
         <w:rPr>
           <w:lang w:val="en-US"/>
         </w:rPr>
@@ -93,6 +97,12 @@
           <w:lang w:val="en-US"/>
         </w:rPr>
         <w:t xml:space="preserve"> </w:t>
+      </w:r>
+      <w:r>
+        <w:rPr>
+          <w:lang w:val="en-US"/>
+        </w:rPr>
+        <w:t>Celery-Flower is accessible on port 5555.</w:t>
       </w:r>
     </w:p>
     <w:p>
@@ -758,7 +768,7 @@
           <w:lang w:val="en-US"/>
         </w:rPr>
         <w:br/>
-        <w:t>An exception to this were celery tasks. Since setting up celery within the CI pipeline was seen as superfluous and tests using wait times would be both time-consuming (during the actual test) and finnicky, most if not all celery tasks were tested through synchronous calls.</w:t>
+        <w:t>An exception to this were celery tasks. Since setting up celery within the CI pipeline was seen as superfluous and tests using wait times would be both time-consuming and finnicky, all celery tasks were tested through synchronous calls.</w:t>
       </w:r>
     </w:p>
     <w:p>

</xml_diff>